<commit_message>
Draft Latar Belakang Proposal1
</commit_message>
<xml_diff>
--- a/Document/Proposal TA/Prop_TA_TA_2526_16.docx
+++ b/Document/Proposal TA/Prop_TA_TA_2526_16.docx
@@ -17,272 +17,30 @@
           <w:sz w:val="48"/>
           <w:szCs w:val="48"/>
         </w:rPr>
-        <w:t xml:space="preserve">Proposal </w:t>
-      </w:r>
-      <w:proofErr w:type="spellStart"/>
-      <w:r>
+        <w:t>Proposal Tugas Akhir</w:t>
+      </w:r>
+    </w:p>
+    <w:p>
+      <w:pPr>
+        <w:jc w:val="center"/>
         <w:rPr>
           <w:b/>
           <w:sz w:val="48"/>
           <w:szCs w:val="48"/>
         </w:rPr>
-        <w:t>Tugas</w:t>
-      </w:r>
-      <w:proofErr w:type="spellEnd"/>
-      <w:r>
-        <w:rPr>
-          <w:b/>
-          <w:sz w:val="48"/>
-          <w:szCs w:val="48"/>
-        </w:rPr>
-        <w:t xml:space="preserve"> Akhir</w:t>
-      </w:r>
-    </w:p>
-    <w:p>
-      <w:pPr>
-        <w:jc w:val="center"/>
-        <w:rPr>
-          <w:b/>
-          <w:sz w:val="48"/>
-          <w:szCs w:val="48"/>
-        </w:rPr>
-      </w:pPr>
-    </w:p>
-    <w:p>
-      <w:pPr>
-        <w:rPr>
-          <w:i/>
-        </w:rPr>
-      </w:pPr>
-      <w:r>
-        <w:rPr>
-          <w:i/>
-        </w:rPr>
-        <w:t>(</w:t>
-      </w:r>
-      <w:proofErr w:type="spellStart"/>
-      <w:r>
-        <w:rPr>
-          <w:i/>
-        </w:rPr>
-        <w:t>Informasi</w:t>
-      </w:r>
-      <w:proofErr w:type="spellEnd"/>
-      <w:r>
-        <w:rPr>
-          <w:i/>
-        </w:rPr>
-        <w:t xml:space="preserve"> detail yang </w:t>
-      </w:r>
-      <w:proofErr w:type="spellStart"/>
-      <w:r>
-        <w:rPr>
-          <w:i/>
-        </w:rPr>
-        <w:t>diharapkan</w:t>
-      </w:r>
-      <w:proofErr w:type="spellEnd"/>
-      <w:r>
-        <w:rPr>
-          <w:i/>
-        </w:rPr>
-        <w:t xml:space="preserve"> </w:t>
-      </w:r>
-      <w:proofErr w:type="spellStart"/>
-      <w:r>
-        <w:rPr>
-          <w:i/>
-        </w:rPr>
-        <w:t>dalam</w:t>
-      </w:r>
-      <w:proofErr w:type="spellEnd"/>
-      <w:r>
-        <w:rPr>
-          <w:i/>
-        </w:rPr>
-        <w:t xml:space="preserve"> proposal </w:t>
-      </w:r>
-      <w:proofErr w:type="spellStart"/>
-      <w:r>
-        <w:rPr>
-          <w:i/>
-        </w:rPr>
-        <w:t>ini</w:t>
-      </w:r>
-      <w:proofErr w:type="spellEnd"/>
-      <w:r>
-        <w:rPr>
-          <w:i/>
-        </w:rPr>
-        <w:t xml:space="preserve"> </w:t>
-      </w:r>
-      <w:proofErr w:type="spellStart"/>
-      <w:r>
-        <w:rPr>
-          <w:i/>
-        </w:rPr>
-        <w:t>dicetak</w:t>
-      </w:r>
-      <w:proofErr w:type="spellEnd"/>
-      <w:r>
-        <w:rPr>
-          <w:i/>
-        </w:rPr>
-        <w:t xml:space="preserve"> miring </w:t>
-      </w:r>
-      <w:proofErr w:type="spellStart"/>
-      <w:r>
-        <w:rPr>
-          <w:i/>
-        </w:rPr>
-        <w:t>dalam</w:t>
-      </w:r>
-      <w:proofErr w:type="spellEnd"/>
-      <w:r>
-        <w:rPr>
-          <w:i/>
-        </w:rPr>
-        <w:t xml:space="preserve"> </w:t>
-      </w:r>
-      <w:proofErr w:type="spellStart"/>
-      <w:r>
-        <w:rPr>
-          <w:i/>
-        </w:rPr>
-        <w:t>kurung</w:t>
-      </w:r>
-      <w:proofErr w:type="spellEnd"/>
-      <w:r>
-        <w:rPr>
-          <w:i/>
-        </w:rPr>
-        <w:t xml:space="preserve"> </w:t>
-      </w:r>
-      <w:proofErr w:type="spellStart"/>
-      <w:r>
-        <w:rPr>
-          <w:i/>
-        </w:rPr>
-        <w:t>seperti</w:t>
-      </w:r>
-      <w:proofErr w:type="spellEnd"/>
-      <w:r>
-        <w:rPr>
-          <w:i/>
-        </w:rPr>
-        <w:t xml:space="preserve"> </w:t>
-      </w:r>
-      <w:proofErr w:type="spellStart"/>
-      <w:r>
-        <w:rPr>
-          <w:i/>
-        </w:rPr>
-        <w:t>ini</w:t>
-      </w:r>
-      <w:proofErr w:type="spellEnd"/>
-      <w:r>
-        <w:rPr>
-          <w:i/>
-        </w:rPr>
-        <w:t xml:space="preserve">. </w:t>
-      </w:r>
-      <w:proofErr w:type="spellStart"/>
-      <w:r>
-        <w:rPr>
-          <w:i/>
-        </w:rPr>
-        <w:t>Setelah</w:t>
-      </w:r>
-      <w:proofErr w:type="spellEnd"/>
-      <w:r>
-        <w:rPr>
-          <w:i/>
-        </w:rPr>
-        <w:t xml:space="preserve"> </w:t>
-      </w:r>
-      <w:proofErr w:type="spellStart"/>
-      <w:r>
-        <w:rPr>
-          <w:i/>
-        </w:rPr>
-        <w:t>semuanya</w:t>
-      </w:r>
-      <w:proofErr w:type="spellEnd"/>
-      <w:r>
-        <w:rPr>
-          <w:i/>
-        </w:rPr>
-        <w:t xml:space="preserve"> </w:t>
-      </w:r>
-      <w:proofErr w:type="spellStart"/>
-      <w:r>
-        <w:rPr>
-          <w:i/>
-        </w:rPr>
-        <w:t>lengkap</w:t>
-      </w:r>
-      <w:proofErr w:type="spellEnd"/>
-      <w:r>
-        <w:rPr>
-          <w:i/>
-        </w:rPr>
-        <w:t xml:space="preserve">, </w:t>
-      </w:r>
-      <w:proofErr w:type="spellStart"/>
-      <w:r>
-        <w:rPr>
-          <w:i/>
-        </w:rPr>
-        <w:t>hapuslah</w:t>
-      </w:r>
-      <w:proofErr w:type="spellEnd"/>
-      <w:r>
-        <w:rPr>
-          <w:i/>
-        </w:rPr>
-        <w:t xml:space="preserve"> </w:t>
-      </w:r>
-      <w:proofErr w:type="spellStart"/>
-      <w:r>
-        <w:rPr>
-          <w:i/>
-        </w:rPr>
-        <w:t>semua</w:t>
-      </w:r>
-      <w:proofErr w:type="spellEnd"/>
-      <w:r>
-        <w:rPr>
-          <w:i/>
-        </w:rPr>
-        <w:t xml:space="preserve"> </w:t>
-      </w:r>
-      <w:proofErr w:type="spellStart"/>
-      <w:r>
-        <w:rPr>
-          <w:i/>
-        </w:rPr>
-        <w:t>informasi</w:t>
-      </w:r>
-      <w:proofErr w:type="spellEnd"/>
-      <w:r>
-        <w:rPr>
-          <w:i/>
-        </w:rPr>
-        <w:t xml:space="preserve"> </w:t>
-      </w:r>
-      <w:proofErr w:type="spellStart"/>
-      <w:r>
-        <w:rPr>
-          <w:i/>
-        </w:rPr>
-        <w:t>tersebut</w:t>
-      </w:r>
-      <w:proofErr w:type="spellEnd"/>
-      <w:r>
-        <w:rPr>
-          <w:i/>
-        </w:rPr>
-        <w:t>.)</w:t>
+      </w:pPr>
+    </w:p>
+    <w:p>
+      <w:pPr>
+        <w:rPr>
+          <w:i/>
+        </w:rPr>
+      </w:pPr>
+      <w:r>
+        <w:rPr>
+          <w:i/>
+        </w:rPr>
+        <w:t>(Informasi detail yang diharapkan dalam proposal ini dicetak miring dalam kurung seperti ini. Setelah semuanya lengkap, hapuslah semua informasi tersebut.)</w:t>
       </w:r>
     </w:p>
     <w:p/>
@@ -569,296 +327,287 @@
         </w:rPr>
       </w:pPr>
     </w:p>
-    <w:p>
-      <w:pPr>
-        <w:rPr>
-          <w:b/>
-        </w:rPr>
-      </w:pPr>
-      <w:proofErr w:type="spellStart"/>
-      <w:r>
-        <w:rPr>
-          <w:b/>
-        </w:rPr>
-        <w:t>Usulan</w:t>
-      </w:r>
-      <w:proofErr w:type="spellEnd"/>
-      <w:r>
-        <w:rPr>
-          <w:b/>
-        </w:rPr>
-        <w:t xml:space="preserve"> </w:t>
-      </w:r>
-      <w:proofErr w:type="spellStart"/>
-      <w:r>
-        <w:rPr>
-          <w:b/>
-        </w:rPr>
-        <w:t>judul</w:t>
-      </w:r>
-      <w:proofErr w:type="spellEnd"/>
-      <w:r>
-        <w:rPr>
-          <w:b/>
-        </w:rPr>
-        <w:t xml:space="preserve"> (</w:t>
-      </w:r>
-      <w:proofErr w:type="spellStart"/>
-      <w:r>
-        <w:rPr>
-          <w:b/>
-        </w:rPr>
-        <w:t>sementara</w:t>
-      </w:r>
-      <w:proofErr w:type="spellEnd"/>
-      <w:r>
-        <w:rPr>
-          <w:b/>
-        </w:rPr>
-        <w:t>)</w:t>
-      </w:r>
-      <w:r>
-        <w:rPr>
-          <w:b/>
-        </w:rPr>
-        <w:tab/>
-      </w:r>
-      <w:r>
-        <w:rPr>
-          <w:b/>
-        </w:rPr>
-        <w:t xml:space="preserve">: </w:t>
-      </w:r>
-    </w:p>
-    <w:p>
-      <w:pPr>
-        <w:rPr>
-          <w:b/>
-        </w:rPr>
-      </w:pPr>
-    </w:p>
-    <w:p>
-      <w:pPr>
-        <w:rPr>
-          <w:b/>
-        </w:rPr>
-      </w:pPr>
-      <w:proofErr w:type="spellStart"/>
-      <w:r>
-        <w:rPr>
-          <w:b/>
-        </w:rPr>
-        <w:t>Pembimbing</w:t>
-      </w:r>
-      <w:proofErr w:type="spellEnd"/>
-      <w:r>
-        <w:rPr>
-          <w:b/>
-        </w:rPr>
-        <w:tab/>
-      </w:r>
-      <w:r>
-        <w:rPr>
-          <w:b/>
-        </w:rPr>
-        <w:tab/>
-      </w:r>
-      <w:r>
-        <w:rPr>
-          <w:b/>
-        </w:rPr>
-        <w:tab/>
-      </w:r>
-      <w:r>
-        <w:rPr>
-          <w:b/>
-        </w:rPr>
-        <w:t xml:space="preserve">: </w:t>
-      </w:r>
-      <w:r>
-        <w:rPr>
-          <w:b/>
-        </w:rPr>
-        <w:t>Ardiles Sinaga, S.T., M.T.</w:t>
-      </w:r>
-    </w:p>
-    <w:p>
-      <w:pPr>
-        <w:rPr>
-          <w:b/>
-        </w:rPr>
-      </w:pPr>
-    </w:p>
-    <w:p>
-      <w:pPr>
-        <w:rPr>
-          <w:b/>
-        </w:rPr>
-      </w:pPr>
-      <w:r>
-        <w:rPr>
-          <w:b/>
-        </w:rPr>
-        <w:t xml:space="preserve">Program </w:t>
-      </w:r>
-      <w:proofErr w:type="spellStart"/>
-      <w:r>
-        <w:rPr>
-          <w:b/>
-        </w:rPr>
-        <w:t>studi</w:t>
-      </w:r>
-      <w:proofErr w:type="spellEnd"/>
-      <w:r>
-        <w:rPr>
-          <w:b/>
-        </w:rPr>
-        <w:tab/>
-      </w:r>
-      <w:r>
-        <w:rPr>
-          <w:b/>
-        </w:rPr>
-        <w:tab/>
-      </w:r>
-      <w:r>
-        <w:rPr>
-          <w:b/>
-        </w:rPr>
-        <w:t>:</w:t>
-      </w:r>
-      <w:r>
-        <w:rPr>
-          <w:b/>
-        </w:rPr>
-        <w:t xml:space="preserve"> Sarjana Terapan </w:t>
-      </w:r>
-      <w:proofErr w:type="spellStart"/>
-      <w:r>
-        <w:rPr>
-          <w:b/>
-        </w:rPr>
-        <w:t>Teknologi</w:t>
-      </w:r>
-      <w:proofErr w:type="spellEnd"/>
-      <w:r>
-        <w:rPr>
-          <w:b/>
-        </w:rPr>
-        <w:t xml:space="preserve"> Rekayasa Perangkat Lunak</w:t>
-      </w:r>
-    </w:p>
-    <w:p>
-      <w:pPr>
-        <w:rPr>
-          <w:b/>
-        </w:rPr>
-      </w:pPr>
-    </w:p>
-    <w:p>
-      <w:pPr>
-        <w:rPr>
-          <w:b/>
-        </w:rPr>
-      </w:pPr>
-      <w:r>
-        <w:rPr>
-          <w:b/>
-        </w:rPr>
-        <w:t>Jenis T</w:t>
-      </w:r>
-      <w:r>
-        <w:rPr>
-          <w:b/>
-        </w:rPr>
-        <w:t xml:space="preserve">ugas </w:t>
-      </w:r>
-      <w:r>
-        <w:rPr>
-          <w:b/>
-        </w:rPr>
-        <w:t>A</w:t>
-      </w:r>
-      <w:r>
-        <w:rPr>
-          <w:b/>
-        </w:rPr>
-        <w:t>khir</w:t>
-      </w:r>
-      <w:r>
-        <w:rPr>
-          <w:b/>
-        </w:rPr>
-        <w:tab/>
-      </w:r>
-      <w:r>
-        <w:rPr>
-          <w:b/>
-        </w:rPr>
-        <w:tab/>
-      </w:r>
-      <w:r>
-        <w:rPr>
-          <w:b/>
-        </w:rPr>
-        <w:t xml:space="preserve">: </w:t>
-      </w:r>
-      <w:r>
-        <w:rPr>
-          <w:b/>
-          <w:color w:val="EE0000"/>
-        </w:rPr>
-        <w:t>(</w:t>
-      </w:r>
-      <w:proofErr w:type="spellStart"/>
-      <w:r>
-        <w:rPr>
-          <w:b/>
-          <w:color w:val="EE0000"/>
-        </w:rPr>
-        <w:t>Pengembangan</w:t>
-      </w:r>
-      <w:proofErr w:type="spellEnd"/>
-      <w:r>
-        <w:rPr>
-          <w:b/>
-          <w:color w:val="EE0000"/>
-        </w:rPr>
-        <w:t xml:space="preserve"> </w:t>
-      </w:r>
-      <w:proofErr w:type="spellStart"/>
-      <w:r>
-        <w:rPr>
-          <w:b/>
-          <w:color w:val="EE0000"/>
-        </w:rPr>
-        <w:t>perangkat</w:t>
-      </w:r>
-      <w:proofErr w:type="spellEnd"/>
-      <w:r>
-        <w:rPr>
-          <w:b/>
-          <w:color w:val="EE0000"/>
-        </w:rPr>
-        <w:t xml:space="preserve"> </w:t>
-      </w:r>
-      <w:proofErr w:type="spellStart"/>
-      <w:r>
-        <w:rPr>
-          <w:b/>
-          <w:color w:val="EE0000"/>
-        </w:rPr>
-        <w:t>lunak</w:t>
-      </w:r>
-      <w:proofErr w:type="spellEnd"/>
-      <w:r>
-        <w:rPr>
-          <w:b/>
-          <w:color w:val="EE0000"/>
-        </w:rPr>
-        <w:t xml:space="preserve"> / Kajian/…) </w:t>
-      </w:r>
-    </w:p>
+    <w:tbl>
+      <w:tblPr>
+        <w:tblStyle w:val="TableGrid"/>
+        <w:tblW w:w="0" w:type="auto"/>
+        <w:tblBorders>
+          <w:top w:val="none" w:sz="0" w:space="0" w:color="auto"/>
+          <w:left w:val="none" w:sz="0" w:space="0" w:color="auto"/>
+          <w:bottom w:val="none" w:sz="0" w:space="0" w:color="auto"/>
+          <w:right w:val="none" w:sz="0" w:space="0" w:color="auto"/>
+          <w:insideH w:val="none" w:sz="0" w:space="0" w:color="auto"/>
+          <w:insideV w:val="none" w:sz="0" w:space="0" w:color="auto"/>
+        </w:tblBorders>
+        <w:tblLook w:val="04A0" w:firstRow="1" w:lastRow="0" w:firstColumn="1" w:lastColumn="0" w:noHBand="0" w:noVBand="1"/>
+      </w:tblPr>
+      <w:tblGrid>
+        <w:gridCol w:w="2971"/>
+        <w:gridCol w:w="296"/>
+        <w:gridCol w:w="6093"/>
+      </w:tblGrid>
+      <w:tr>
+        <w:trPr>
+          <w:trHeight w:val="567"/>
+        </w:trPr>
+        <w:tc>
+          <w:tcPr>
+            <w:tcW w:w="2972" w:type="dxa"/>
+          </w:tcPr>
+          <w:p>
+            <w:pPr>
+              <w:rPr>
+                <w:b/>
+              </w:rPr>
+            </w:pPr>
+            <w:r>
+              <w:rPr>
+                <w:b/>
+              </w:rPr>
+              <w:t>Usulan judul (sementara)</w:t>
+            </w:r>
+          </w:p>
+        </w:tc>
+        <w:tc>
+          <w:tcPr>
+            <w:tcW w:w="284" w:type="dxa"/>
+          </w:tcPr>
+          <w:p>
+            <w:pPr>
+              <w:rPr>
+                <w:b/>
+              </w:rPr>
+            </w:pPr>
+            <w:r>
+              <w:rPr>
+                <w:b/>
+              </w:rPr>
+              <w:t>:</w:t>
+            </w:r>
+          </w:p>
+        </w:tc>
+        <w:tc>
+          <w:tcPr>
+            <w:tcW w:w="6094" w:type="dxa"/>
+          </w:tcPr>
+          <w:p>
+            <w:pPr>
+              <w:rPr>
+                <w:b/>
+              </w:rPr>
+            </w:pPr>
+            <w:r>
+              <w:rPr>
+                <w:b/>
+              </w:rPr>
+              <w:t>Integrasi Layanan Pembayaran Online Bank Sumut pada Sistem TAPATUPA Berbasis Microservice</w:t>
+            </w:r>
+          </w:p>
+          <w:p>
+            <w:pPr>
+              <w:rPr>
+                <w:b/>
+              </w:rPr>
+            </w:pPr>
+          </w:p>
+        </w:tc>
+      </w:tr>
+      <w:tr>
+        <w:trPr>
+          <w:trHeight w:val="567"/>
+        </w:trPr>
+        <w:tc>
+          <w:tcPr>
+            <w:tcW w:w="2972" w:type="dxa"/>
+          </w:tcPr>
+          <w:p>
+            <w:pPr>
+              <w:rPr>
+                <w:b/>
+              </w:rPr>
+            </w:pPr>
+            <w:r>
+              <w:rPr>
+                <w:b/>
+              </w:rPr>
+              <w:t>Pembimbing</w:t>
+            </w:r>
+          </w:p>
+        </w:tc>
+        <w:tc>
+          <w:tcPr>
+            <w:tcW w:w="284" w:type="dxa"/>
+          </w:tcPr>
+          <w:p>
+            <w:pPr>
+              <w:rPr>
+                <w:b/>
+              </w:rPr>
+            </w:pPr>
+            <w:r>
+              <w:rPr>
+                <w:b/>
+              </w:rPr>
+              <w:t>:</w:t>
+            </w:r>
+          </w:p>
+        </w:tc>
+        <w:tc>
+          <w:tcPr>
+            <w:tcW w:w="6094" w:type="dxa"/>
+          </w:tcPr>
+          <w:p>
+            <w:pPr>
+              <w:rPr>
+                <w:b/>
+              </w:rPr>
+            </w:pPr>
+            <w:r>
+              <w:rPr>
+                <w:b/>
+              </w:rPr>
+              <w:t>Ardiles Sinaga, S.T., M.T.</w:t>
+            </w:r>
+          </w:p>
+        </w:tc>
+      </w:tr>
+      <w:tr>
+        <w:trPr>
+          <w:trHeight w:val="567"/>
+        </w:trPr>
+        <w:tc>
+          <w:tcPr>
+            <w:tcW w:w="2972" w:type="dxa"/>
+          </w:tcPr>
+          <w:p>
+            <w:pPr>
+              <w:rPr>
+                <w:b/>
+              </w:rPr>
+            </w:pPr>
+            <w:r>
+              <w:rPr>
+                <w:b/>
+              </w:rPr>
+              <w:t>Program studi</w:t>
+            </w:r>
+          </w:p>
+        </w:tc>
+        <w:tc>
+          <w:tcPr>
+            <w:tcW w:w="284" w:type="dxa"/>
+          </w:tcPr>
+          <w:p>
+            <w:pPr>
+              <w:rPr>
+                <w:b/>
+              </w:rPr>
+            </w:pPr>
+            <w:r>
+              <w:rPr>
+                <w:b/>
+              </w:rPr>
+              <w:t>:</w:t>
+            </w:r>
+          </w:p>
+        </w:tc>
+        <w:tc>
+          <w:tcPr>
+            <w:tcW w:w="6094" w:type="dxa"/>
+          </w:tcPr>
+          <w:p>
+            <w:pPr>
+              <w:rPr>
+                <w:b/>
+              </w:rPr>
+            </w:pPr>
+            <w:r>
+              <w:rPr>
+                <w:b/>
+              </w:rPr>
+              <w:t>Sarjana Terapan Teknologi Rekayasa Perangkat Lunak</w:t>
+            </w:r>
+          </w:p>
+        </w:tc>
+      </w:tr>
+      <w:tr>
+        <w:trPr>
+          <w:trHeight w:val="567"/>
+        </w:trPr>
+        <w:tc>
+          <w:tcPr>
+            <w:tcW w:w="2972" w:type="dxa"/>
+          </w:tcPr>
+          <w:p>
+            <w:pPr>
+              <w:rPr>
+                <w:b/>
+              </w:rPr>
+            </w:pPr>
+            <w:r>
+              <w:rPr>
+                <w:b/>
+              </w:rPr>
+              <w:t>Jenis T</w:t>
+            </w:r>
+            <w:r>
+              <w:rPr>
+                <w:b/>
+              </w:rPr>
+              <w:t xml:space="preserve">ugas </w:t>
+            </w:r>
+            <w:r>
+              <w:rPr>
+                <w:b/>
+              </w:rPr>
+              <w:t>A</w:t>
+            </w:r>
+            <w:r>
+              <w:rPr>
+                <w:b/>
+              </w:rPr>
+              <w:t>khir</w:t>
+            </w:r>
+          </w:p>
+        </w:tc>
+        <w:tc>
+          <w:tcPr>
+            <w:tcW w:w="284" w:type="dxa"/>
+          </w:tcPr>
+          <w:p>
+            <w:pPr>
+              <w:rPr>
+                <w:b/>
+              </w:rPr>
+            </w:pPr>
+            <w:r>
+              <w:rPr>
+                <w:b/>
+              </w:rPr>
+              <w:t>:</w:t>
+            </w:r>
+          </w:p>
+        </w:tc>
+        <w:tc>
+          <w:tcPr>
+            <w:tcW w:w="6094" w:type="dxa"/>
+          </w:tcPr>
+          <w:p>
+            <w:pPr>
+              <w:rPr>
+                <w:b/>
+              </w:rPr>
+            </w:pPr>
+            <w:r>
+              <w:rPr>
+                <w:b/>
+              </w:rPr>
+              <w:t>Pengembangan Perangkata Lunak</w:t>
+            </w:r>
+          </w:p>
+        </w:tc>
+      </w:tr>
+    </w:tbl>
     <w:p>
       <w:pPr>
         <w:rPr>
@@ -890,15 +639,13 @@
         </w:numPr>
         <w:rPr>
           <w:b/>
-          <w:color w:val="EE0000"/>
         </w:rPr>
       </w:pPr>
       <w:r>
         <w:rPr>
           <w:b/>
-          <w:color w:val="EE0000"/>
-        </w:rPr>
-        <w:t>…</w:t>
+        </w:rPr>
+        <w:t>Pengembangan Aplikasi Terdistribusi</w:t>
       </w:r>
     </w:p>
     <w:p>
@@ -910,15 +657,13 @@
         </w:numPr>
         <w:rPr>
           <w:b/>
-          <w:color w:val="EE0000"/>
         </w:rPr>
       </w:pPr>
       <w:r>
         <w:rPr>
           <w:b/>
-          <w:color w:val="EE0000"/>
-        </w:rPr>
-        <w:t>…</w:t>
+        </w:rPr>
+        <w:t>Sistem Basis Data</w:t>
       </w:r>
     </w:p>
     <w:p>
@@ -930,15 +675,49 @@
         </w:numPr>
         <w:rPr>
           <w:b/>
-          <w:color w:val="EE0000"/>
         </w:rPr>
       </w:pPr>
       <w:r>
         <w:rPr>
           <w:b/>
-          <w:color w:val="EE0000"/>
-        </w:rPr>
-        <w:t>…</w:t>
+        </w:rPr>
+        <w:t>Keamanan Perangkat Lunak</w:t>
+      </w:r>
+    </w:p>
+    <w:p>
+      <w:pPr>
+        <w:pStyle w:val="ListParagraph"/>
+        <w:numPr>
+          <w:ilvl w:val="0"/>
+          <w:numId w:val="4"/>
+        </w:numPr>
+        <w:rPr>
+          <w:b/>
+        </w:rPr>
+      </w:pPr>
+      <w:r>
+        <w:rPr>
+          <w:b/>
+        </w:rPr>
+        <w:t>Pengujian Perangkat Lunak</w:t>
+      </w:r>
+    </w:p>
+    <w:p>
+      <w:pPr>
+        <w:pStyle w:val="ListParagraph"/>
+        <w:numPr>
+          <w:ilvl w:val="0"/>
+          <w:numId w:val="4"/>
+        </w:numPr>
+        <w:rPr>
+          <w:b/>
+        </w:rPr>
+      </w:pPr>
+      <w:r>
+        <w:rPr>
+          <w:b/>
+        </w:rPr>
+        <w:t>Pengembangan Situs Web II</w:t>
       </w:r>
     </w:p>
     <w:p>
@@ -972,17 +751,61 @@
       <w:pPr>
         <w:rPr>
           <w:i/>
-          <w:color w:val="EE0000"/>
           <w:lang w:val="sv-SE" w:eastAsia="sv-SE"/>
         </w:rPr>
       </w:pPr>
       <w:r>
         <w:rPr>
           <w:i/>
-          <w:color w:val="EE0000"/>
           <w:lang w:val="sv-SE" w:eastAsia="sv-SE"/>
         </w:rPr>
         <w:t>(Satu paragraf menjelaskan area Tugas Akhir dan mengapa topik ini penting dibahas.)</w:t>
+      </w:r>
+    </w:p>
+    <w:p>
+      <w:pPr>
+        <w:rPr>
+          <w:i/>
+          <w:lang w:val="sv-SE"/>
+        </w:rPr>
+      </w:pPr>
+    </w:p>
+    <w:p>
+      <w:pPr>
+        <w:rPr>
+          <w:i/>
+          <w:lang w:val="sv-SE"/>
+        </w:rPr>
+      </w:pPr>
+      <w:r>
+        <w:rPr>
+          <w:i/>
+          <w:lang w:val="sv-SE"/>
+        </w:rPr>
+        <w:t>(Dua sampai tiga paragraf menjelaskan detail latar belakang permasalahan, termasuk apa saja yang sudah dilakukan oleh orang lain di area ini.)</w:t>
+      </w:r>
+    </w:p>
+    <w:p>
+      <w:pPr>
+        <w:rPr>
+          <w:i/>
+          <w:lang w:val="sv-SE"/>
+        </w:rPr>
+      </w:pPr>
+    </w:p>
+    <w:p>
+      <w:pPr>
+        <w:rPr>
+          <w:i/>
+          <w:lang w:val="sv-SE"/>
+        </w:rPr>
+      </w:pPr>
+      <w:r>
+        <w:rPr>
+          <w:i/>
+          <w:lang w:val="sv-SE"/>
+        </w:rPr>
+        <w:t>(Satu paragraf menjelaskan mengapa solusi yang ada sekarang tidak mampu menjawab permasalahan dan apa yang akan dilakukan dalam Tugas Akhir ini.)</w:t>
       </w:r>
     </w:p>
     <w:p>
@@ -996,46 +819,95 @@
     </w:p>
     <w:p>
       <w:pPr>
-        <w:rPr>
-          <w:i/>
+        <w:spacing w:line="360" w:lineRule="auto"/>
+        <w:ind w:firstLine="720"/>
+        <w:jc w:val="both"/>
+        <w:rPr>
+          <w:iCs/>
+        </w:rPr>
+      </w:pPr>
+      <w:r>
+        <w:rPr>
+          <w:iCs/>
+        </w:rPr>
+        <w:t xml:space="preserve">Transformasi digital di sektor pemerintahan semakin menuntut adanya sistem pelayanan publik yang cepat, transparan, dan terintegrasi. Salah satu bentuk transformasi tersebut adalah digitalisasi sistem pembayaran pada layanan administrasi daerah melalui aplikasi seperti </w:t>
+      </w:r>
+      <w:r>
+        <w:rPr>
+          <w:iCs/>
+        </w:rPr>
+        <w:lastRenderedPageBreak/>
+        <w:t>TAPATUPA, yang berfungsi sebagai sistem transaksi dan pelaporan keuangan pemerintah daerah. Topik Integrasi Layanan Pembayaran Online Bank Sumut pada Sistem TAPATUPA Berbasis Microservice menjadi penting karena efisiensi dan keandalan sistem pembayaran sangat memengaruhi kualitas layanan publik serta kemudahan masyarakat dalam melakukan transaksi secara online.</w:t>
+      </w:r>
+    </w:p>
+    <w:p>
+      <w:pPr>
+        <w:spacing w:line="360" w:lineRule="auto"/>
+        <w:ind w:firstLine="720"/>
+        <w:jc w:val="both"/>
+        <w:rPr>
+          <w:iCs/>
+        </w:rPr>
+      </w:pPr>
+      <w:r>
+        <w:rPr>
+          <w:iCs/>
+        </w:rPr>
+        <w:t>Sistem TAPATUPA saat ini masih berjalan dengan arsitektur monolitik, di mana seluruh fungsi—termasuk modul pembayaran</w:t>
+      </w:r>
+      <w:r>
+        <w:rPr>
+          <w:iCs/>
+        </w:rPr>
+        <w:t xml:space="preserve"> </w:t>
+      </w:r>
+      <w:r>
+        <w:rPr>
+          <w:iCs/>
+        </w:rPr>
+        <w:t>terintegrasi dalam satu kesatuan kode. Pendekatan ini sederhana di tahap awal, namun menimbulkan kendala ketika sistem mulai berkembang, seperti sulitnya pemeliharaan, keterbatasan skalabilitas, dan risiko downtime yang tinggi ketika satu modul mengalami error. Beberapa studi dan implementasi di sektor publik telah menunjukkan bahwa penerapan arsitektur microservice memungkinkan sistem untuk berkembang lebih fleksibel, memisahkan beban kerja tiap modul, serta mempercepat proses pengembangan dan deployment. Selain itu, tren pembayaran modern saat ini sudah beralih ke pembayaran digital berbasis QRIS, Virtual Account, dan mobile banking, yang semakin memperkuat urgensi integrasi sistem dengan layanan perbankan daerah seperti Bank Sumut.</w:t>
+      </w:r>
+    </w:p>
+    <w:p>
+      <w:pPr>
+        <w:spacing w:line="360" w:lineRule="auto"/>
+        <w:ind w:firstLine="720"/>
+        <w:jc w:val="both"/>
+        <w:rPr>
+          <w:iCs/>
+        </w:rPr>
+      </w:pPr>
+      <w:r>
+        <w:rPr>
+          <w:iCs/>
+        </w:rPr>
+        <w:t>Sebelumnya, mekanisme pembayaran pada sistem pemerintah daerah masih dilakukan secara konvensional, seperti melalui pembayaran tunai di kantor layanan atau transfer manual ke rekening pemerintah, yang kemudian dikonfirmasi dengan bukti pembayaran. Proses ini tidak hanya memakan waktu tetapi juga rawan kesalahan dan keterlambatan sinkronisasi data. Dengan hadirnya layanan pembayaran online, masyarakat dapat melakukan transaksi langsung melalui berbagai kanal digital seperti ATM, teller, maupun mobile banking, sehingga mempercepat proses verifikasi dan pencatatan otomatis di sistem.</w:t>
+      </w:r>
+    </w:p>
+    <w:p>
+      <w:pPr>
+        <w:spacing w:line="360" w:lineRule="auto"/>
+        <w:ind w:firstLine="720"/>
+        <w:jc w:val="both"/>
+        <w:rPr>
+          <w:iCs/>
+        </w:rPr>
+      </w:pPr>
+      <w:r>
+        <w:rPr>
+          <w:iCs/>
+        </w:rPr>
+        <w:t>Namun, sistem TAPATUPA yang berbasis monolit belum mampu menampung integrasi pembayaran lintas kanal secara efisien. Ketika jumlah pengguna meningkat atau sistem diadopsi oleh kabupaten lain di sekitar Danau Toba, arsitektur monolitik akan sulit diadaptasi tanpa melakukan perubahan besar pada keseluruhan sistem. Oleh karena itu, tugas akhir ini berfokus pada pemisahan modul pembayaran menjadi service-payment berbasis microservice serta integrasi API Bank Sumut untuk mendukung transaksi melalui QRIS dan Virtual Account. Pendekatan ini diharapkan dapat meningkatkan keandalan transaksi, sinkronisasi data yang lebih akurat, serta keamanan dan skalabilitas sistem dalam mendukung digitalisasi pembayaran daerah.</w:t>
+      </w:r>
+    </w:p>
+    <w:p>
+      <w:pPr>
+        <w:rPr>
+          <w:iCs/>
           <w:color w:val="EE0000"/>
           <w:lang w:val="sv-SE"/>
         </w:rPr>
       </w:pPr>
-      <w:r>
-        <w:rPr>
-          <w:i/>
-          <w:color w:val="EE0000"/>
-          <w:lang w:val="sv-SE"/>
-        </w:rPr>
-        <w:t>(Dua sampai tiga paragraf menjelaskan detail latar belakang permasalahan, termasuk apa saja yang sudah dilakukan oleh orang lain di area ini.)</w:t>
-      </w:r>
-    </w:p>
-    <w:p>
-      <w:pPr>
-        <w:rPr>
-          <w:i/>
-          <w:color w:val="EE0000"/>
-          <w:lang w:val="sv-SE"/>
-        </w:rPr>
-      </w:pPr>
-    </w:p>
-    <w:p>
-      <w:pPr>
-        <w:rPr>
-          <w:i/>
-          <w:color w:val="EE0000"/>
-          <w:lang w:val="sv-SE"/>
-        </w:rPr>
-      </w:pPr>
-      <w:r>
-        <w:rPr>
-          <w:i/>
-          <w:color w:val="EE0000"/>
-          <w:lang w:val="sv-SE"/>
-        </w:rPr>
-        <w:t>(Satu paragraf menjelaskan mengapa solusi yang ada sekarang tidak mampu menjawab permasalahan dan apa yang akan dilakukan dalam Tugas Akhir ini.)</w:t>
-      </w:r>
     </w:p>
     <w:p>
       <w:pPr>
@@ -1086,103 +958,7 @@
           <w:i/>
           <w:lang w:eastAsia="sv-SE"/>
         </w:rPr>
-        <w:t xml:space="preserve">Juga </w:t>
-      </w:r>
-      <w:proofErr w:type="spellStart"/>
-      <w:r>
-        <w:rPr>
-          <w:i/>
-          <w:lang w:eastAsia="sv-SE"/>
-        </w:rPr>
-        <w:t>jelaskan</w:t>
-      </w:r>
-      <w:proofErr w:type="spellEnd"/>
-      <w:r>
-        <w:rPr>
-          <w:i/>
-          <w:lang w:eastAsia="sv-SE"/>
-        </w:rPr>
-        <w:t xml:space="preserve"> </w:t>
-      </w:r>
-      <w:proofErr w:type="spellStart"/>
-      <w:r>
-        <w:rPr>
-          <w:i/>
-          <w:lang w:eastAsia="sv-SE"/>
-        </w:rPr>
-        <w:t>langkah-langkah</w:t>
-      </w:r>
-      <w:proofErr w:type="spellEnd"/>
-      <w:r>
-        <w:rPr>
-          <w:i/>
-          <w:lang w:eastAsia="sv-SE"/>
-        </w:rPr>
-        <w:t xml:space="preserve"> </w:t>
-      </w:r>
-      <w:proofErr w:type="spellStart"/>
-      <w:r>
-        <w:rPr>
-          <w:i/>
-          <w:lang w:eastAsia="sv-SE"/>
-        </w:rPr>
-        <w:t>untuk</w:t>
-      </w:r>
-      <w:proofErr w:type="spellEnd"/>
-      <w:r>
-        <w:rPr>
-          <w:i/>
-          <w:lang w:eastAsia="sv-SE"/>
-        </w:rPr>
-        <w:t xml:space="preserve"> </w:t>
-      </w:r>
-      <w:proofErr w:type="spellStart"/>
-      <w:r>
-        <w:rPr>
-          <w:i/>
-          <w:lang w:eastAsia="sv-SE"/>
-        </w:rPr>
-        <w:t>mencapai</w:t>
-      </w:r>
-      <w:proofErr w:type="spellEnd"/>
-      <w:r>
-        <w:rPr>
-          <w:i/>
-          <w:lang w:eastAsia="sv-SE"/>
-        </w:rPr>
-        <w:t xml:space="preserve"> </w:t>
-      </w:r>
-      <w:proofErr w:type="spellStart"/>
-      <w:r>
-        <w:rPr>
-          <w:i/>
-          <w:lang w:eastAsia="sv-SE"/>
-        </w:rPr>
-        <w:t>tujuan</w:t>
-      </w:r>
-      <w:proofErr w:type="spellEnd"/>
-      <w:r>
-        <w:rPr>
-          <w:i/>
-          <w:lang w:eastAsia="sv-SE"/>
-        </w:rPr>
-        <w:t xml:space="preserve"> </w:t>
-      </w:r>
-      <w:proofErr w:type="spellStart"/>
-      <w:r>
-        <w:rPr>
-          <w:i/>
-          <w:lang w:eastAsia="sv-SE"/>
-        </w:rPr>
-        <w:t>tersebut</w:t>
-      </w:r>
-      <w:proofErr w:type="spellEnd"/>
-      <w:r>
-        <w:rPr>
-          <w:i/>
-          <w:lang w:eastAsia="sv-SE"/>
-        </w:rPr>
-        <w:t>.)</w:t>
+        <w:t>Juga jelaskan langkah-langkah untuk mencapai tujuan tersebut.)</w:t>
       </w:r>
     </w:p>
     <w:p>
@@ -1227,87 +1003,7 @@
           <w:i/>
           <w:lang w:eastAsia="sv-SE"/>
         </w:rPr>
-        <w:t xml:space="preserve">(Satu </w:t>
-      </w:r>
-      <w:proofErr w:type="spellStart"/>
-      <w:r>
-        <w:rPr>
-          <w:i/>
-          <w:lang w:eastAsia="sv-SE"/>
-        </w:rPr>
-        <w:t>atau</w:t>
-      </w:r>
-      <w:proofErr w:type="spellEnd"/>
-      <w:r>
-        <w:rPr>
-          <w:i/>
-          <w:lang w:eastAsia="sv-SE"/>
-        </w:rPr>
-        <w:t xml:space="preserve"> dua research questions yang </w:t>
-      </w:r>
-      <w:proofErr w:type="spellStart"/>
-      <w:r>
-        <w:rPr>
-          <w:i/>
-          <w:lang w:eastAsia="sv-SE"/>
-        </w:rPr>
-        <w:t>dinyatakan</w:t>
-      </w:r>
-      <w:proofErr w:type="spellEnd"/>
-      <w:r>
-        <w:rPr>
-          <w:i/>
-          <w:lang w:eastAsia="sv-SE"/>
-        </w:rPr>
-        <w:t xml:space="preserve"> </w:t>
-      </w:r>
-      <w:proofErr w:type="spellStart"/>
-      <w:r>
-        <w:rPr>
-          <w:i/>
-          <w:lang w:eastAsia="sv-SE"/>
-        </w:rPr>
-        <w:t>jelas</w:t>
-      </w:r>
-      <w:proofErr w:type="spellEnd"/>
-      <w:r>
-        <w:rPr>
-          <w:i/>
-          <w:lang w:eastAsia="sv-SE"/>
-        </w:rPr>
-        <w:t xml:space="preserve"> dan </w:t>
-      </w:r>
-      <w:proofErr w:type="spellStart"/>
-      <w:r>
-        <w:rPr>
-          <w:i/>
-          <w:lang w:eastAsia="sv-SE"/>
-        </w:rPr>
-        <w:t>dapat</w:t>
-      </w:r>
-      <w:proofErr w:type="spellEnd"/>
-      <w:r>
-        <w:rPr>
-          <w:i/>
-          <w:lang w:eastAsia="sv-SE"/>
-        </w:rPr>
-        <w:t xml:space="preserve"> </w:t>
-      </w:r>
-      <w:proofErr w:type="spellStart"/>
-      <w:r>
-        <w:rPr>
-          <w:i/>
-          <w:lang w:eastAsia="sv-SE"/>
-        </w:rPr>
-        <w:t>dijawab</w:t>
-      </w:r>
-      <w:proofErr w:type="spellEnd"/>
-      <w:r>
-        <w:rPr>
-          <w:i/>
-          <w:lang w:eastAsia="sv-SE"/>
-        </w:rPr>
-        <w:t>.)</w:t>
+        <w:t>(Satu atau dua research questions yang dinyatakan jelas dan dapat dijawab.)</w:t>
       </w:r>
     </w:p>
     <w:p>
@@ -1329,7 +1025,6 @@
           <w:lang w:val="en-US"/>
         </w:rPr>
       </w:pPr>
-      <w:proofErr w:type="spellStart"/>
       <w:r>
         <w:rPr>
           <w:rFonts w:ascii="Times New Roman" w:hAnsi="Times New Roman"/>
@@ -1338,10 +1033,8 @@
           <w:szCs w:val="24"/>
           <w:lang w:val="en-US"/>
         </w:rPr>
-        <w:lastRenderedPageBreak/>
         <w:t>Lingkup</w:t>
       </w:r>
-      <w:proofErr w:type="spellEnd"/>
     </w:p>
     <w:p>
       <w:pPr>
@@ -1355,269 +1048,15 @@
           <w:i/>
           <w:iCs/>
         </w:rPr>
-        <w:t xml:space="preserve">Yang </w:t>
-      </w:r>
-      <w:proofErr w:type="spellStart"/>
-      <w:r>
-        <w:rPr>
+        <w:t xml:space="preserve">Yang dimaksud sebagai ’lingkup’ disini adalah pernyataan tentang apa </w:t>
+      </w:r>
+      <w:r>
+        <w:rPr>
+          <w:b/>
           <w:i/>
           <w:iCs/>
         </w:rPr>
-        <w:t>dimaksud</w:t>
-      </w:r>
-      <w:proofErr w:type="spellEnd"/>
-      <w:r>
-        <w:rPr>
-          <w:i/>
-          <w:iCs/>
-        </w:rPr>
-        <w:t xml:space="preserve"> </w:t>
-      </w:r>
-      <w:proofErr w:type="spellStart"/>
-      <w:r>
-        <w:rPr>
-          <w:i/>
-          <w:iCs/>
-        </w:rPr>
-        <w:t>sebagai</w:t>
-      </w:r>
-      <w:proofErr w:type="spellEnd"/>
-      <w:r>
-        <w:rPr>
-          <w:i/>
-          <w:iCs/>
-        </w:rPr>
-        <w:t xml:space="preserve"> ’</w:t>
-      </w:r>
-      <w:proofErr w:type="spellStart"/>
-      <w:r>
-        <w:rPr>
-          <w:i/>
-          <w:iCs/>
-        </w:rPr>
-        <w:t>lingkup</w:t>
-      </w:r>
-      <w:proofErr w:type="spellEnd"/>
-      <w:r>
-        <w:rPr>
-          <w:i/>
-          <w:iCs/>
-        </w:rPr>
-        <w:t xml:space="preserve">’ </w:t>
-      </w:r>
-      <w:proofErr w:type="spellStart"/>
-      <w:r>
-        <w:rPr>
-          <w:i/>
-          <w:iCs/>
-        </w:rPr>
-        <w:t>disini</w:t>
-      </w:r>
-      <w:proofErr w:type="spellEnd"/>
-      <w:r>
-        <w:rPr>
-          <w:i/>
-          <w:iCs/>
-        </w:rPr>
-        <w:t xml:space="preserve"> </w:t>
-      </w:r>
-      <w:proofErr w:type="spellStart"/>
-      <w:r>
-        <w:rPr>
-          <w:i/>
-          <w:iCs/>
-        </w:rPr>
-        <w:t>adalah</w:t>
-      </w:r>
-      <w:proofErr w:type="spellEnd"/>
-      <w:r>
-        <w:rPr>
-          <w:i/>
-          <w:iCs/>
-        </w:rPr>
-        <w:t xml:space="preserve"> </w:t>
-      </w:r>
-      <w:proofErr w:type="spellStart"/>
-      <w:r>
-        <w:rPr>
-          <w:i/>
-          <w:iCs/>
-        </w:rPr>
-        <w:t>pernyataan</w:t>
-      </w:r>
-      <w:proofErr w:type="spellEnd"/>
-      <w:r>
-        <w:rPr>
-          <w:i/>
-          <w:iCs/>
-        </w:rPr>
-        <w:t xml:space="preserve"> </w:t>
-      </w:r>
-      <w:proofErr w:type="spellStart"/>
-      <w:r>
-        <w:rPr>
-          <w:i/>
-          <w:iCs/>
-        </w:rPr>
-        <w:t>tentang</w:t>
-      </w:r>
-      <w:proofErr w:type="spellEnd"/>
-      <w:r>
-        <w:rPr>
-          <w:i/>
-          <w:iCs/>
-        </w:rPr>
-        <w:t xml:space="preserve"> </w:t>
-      </w:r>
-      <w:proofErr w:type="spellStart"/>
-      <w:r>
-        <w:rPr>
-          <w:i/>
-          <w:iCs/>
-        </w:rPr>
-        <w:t>apa</w:t>
-      </w:r>
-      <w:proofErr w:type="spellEnd"/>
-      <w:r>
-        <w:rPr>
-          <w:i/>
-          <w:iCs/>
-        </w:rPr>
-        <w:t xml:space="preserve"> </w:t>
-      </w:r>
-      <w:r>
-        <w:rPr>
-          <w:b/>
-          <w:i/>
-          <w:iCs/>
-        </w:rPr>
-        <w:t xml:space="preserve">yang </w:t>
-      </w:r>
-      <w:proofErr w:type="spellStart"/>
-      <w:r>
-        <w:rPr>
-          <w:b/>
-          <w:i/>
-          <w:iCs/>
-        </w:rPr>
-        <w:t>akan</w:t>
-      </w:r>
-      <w:proofErr w:type="spellEnd"/>
-      <w:r>
-        <w:rPr>
-          <w:b/>
-          <w:i/>
-          <w:iCs/>
-        </w:rPr>
-        <w:t xml:space="preserve"> </w:t>
-      </w:r>
-      <w:proofErr w:type="spellStart"/>
-      <w:r>
-        <w:rPr>
-          <w:b/>
-          <w:i/>
-          <w:iCs/>
-        </w:rPr>
-        <w:t>dicakup</w:t>
-      </w:r>
-      <w:proofErr w:type="spellEnd"/>
-      <w:r>
-        <w:rPr>
-          <w:b/>
-          <w:i/>
-          <w:iCs/>
-        </w:rPr>
-        <w:t xml:space="preserve"> dan </w:t>
-      </w:r>
-      <w:proofErr w:type="spellStart"/>
-      <w:r>
-        <w:rPr>
-          <w:b/>
-          <w:i/>
-          <w:iCs/>
-        </w:rPr>
-        <w:t>dibahas</w:t>
-      </w:r>
-      <w:proofErr w:type="spellEnd"/>
-      <w:r>
-        <w:rPr>
-          <w:b/>
-          <w:i/>
-          <w:iCs/>
-        </w:rPr>
-        <w:t xml:space="preserve"> dan </w:t>
-      </w:r>
-      <w:proofErr w:type="spellStart"/>
-      <w:r>
-        <w:rPr>
-          <w:b/>
-          <w:i/>
-          <w:iCs/>
-        </w:rPr>
-        <w:t>dikerjakan</w:t>
-      </w:r>
-      <w:proofErr w:type="spellEnd"/>
-      <w:r>
-        <w:rPr>
-          <w:b/>
-          <w:i/>
-          <w:iCs/>
-        </w:rPr>
-        <w:t xml:space="preserve"> </w:t>
-      </w:r>
-      <w:proofErr w:type="spellStart"/>
-      <w:r>
-        <w:rPr>
-          <w:b/>
-          <w:i/>
-          <w:iCs/>
-        </w:rPr>
-        <w:t>dalam</w:t>
-      </w:r>
-      <w:proofErr w:type="spellEnd"/>
-      <w:r>
-        <w:rPr>
-          <w:b/>
-          <w:i/>
-          <w:iCs/>
-        </w:rPr>
-        <w:t xml:space="preserve"> </w:t>
-      </w:r>
-      <w:proofErr w:type="spellStart"/>
-      <w:r>
-        <w:rPr>
-          <w:b/>
-          <w:i/>
-          <w:iCs/>
-        </w:rPr>
-        <w:t>kajian</w:t>
-      </w:r>
-      <w:proofErr w:type="spellEnd"/>
-      <w:r>
-        <w:rPr>
-          <w:b/>
-          <w:i/>
-          <w:iCs/>
-        </w:rPr>
-        <w:t xml:space="preserve"> yang </w:t>
-      </w:r>
-      <w:proofErr w:type="spellStart"/>
-      <w:r>
-        <w:rPr>
-          <w:b/>
-          <w:i/>
-          <w:iCs/>
-        </w:rPr>
-        <w:t>dilakukan</w:t>
-      </w:r>
-      <w:proofErr w:type="spellEnd"/>
-      <w:r>
-        <w:rPr>
-          <w:b/>
-          <w:i/>
-          <w:iCs/>
-        </w:rPr>
-        <w:t xml:space="preserve">. </w:t>
+        <w:t xml:space="preserve">yang akan dicakup dan dibahas dan dikerjakan dalam kajian yang dilakukan. </w:t>
       </w:r>
       <w:r>
         <w:rPr>
@@ -1654,20 +1093,8 @@
           <w:szCs w:val="24"/>
           <w:lang w:val="en-US"/>
         </w:rPr>
-        <w:t xml:space="preserve">Hasil yang </w:t>
-      </w:r>
-      <w:proofErr w:type="spellStart"/>
-      <w:r>
-        <w:rPr>
-          <w:rFonts w:ascii="Times New Roman" w:hAnsi="Times New Roman"/>
-          <w:i w:val="0"/>
-          <w:sz w:val="24"/>
-          <w:szCs w:val="24"/>
-          <w:lang w:val="en-US"/>
-        </w:rPr>
-        <w:t>diharapkan</w:t>
-      </w:r>
-      <w:proofErr w:type="spellEnd"/>
+        <w:t>Hasil yang diharapkan</w:t>
+      </w:r>
     </w:p>
     <w:p>
       <w:pPr>
@@ -1681,151 +1108,7 @@
           <w:i/>
           <w:lang w:eastAsia="sv-SE"/>
         </w:rPr>
-        <w:t>(</w:t>
-      </w:r>
-      <w:proofErr w:type="spellStart"/>
-      <w:r>
-        <w:rPr>
-          <w:i/>
-          <w:lang w:eastAsia="sv-SE"/>
-        </w:rPr>
-        <w:t>Nyatakan</w:t>
-      </w:r>
-      <w:proofErr w:type="spellEnd"/>
-      <w:r>
-        <w:rPr>
-          <w:i/>
-          <w:lang w:eastAsia="sv-SE"/>
-        </w:rPr>
-        <w:t xml:space="preserve"> </w:t>
-      </w:r>
-      <w:proofErr w:type="spellStart"/>
-      <w:r>
-        <w:rPr>
-          <w:i/>
-          <w:lang w:eastAsia="sv-SE"/>
-        </w:rPr>
-        <w:t>dengan</w:t>
-      </w:r>
-      <w:proofErr w:type="spellEnd"/>
-      <w:r>
-        <w:rPr>
-          <w:i/>
-          <w:lang w:eastAsia="sv-SE"/>
-        </w:rPr>
-        <w:t xml:space="preserve"> </w:t>
-      </w:r>
-      <w:proofErr w:type="spellStart"/>
-      <w:r>
-        <w:rPr>
-          <w:i/>
-          <w:lang w:eastAsia="sv-SE"/>
-        </w:rPr>
-        <w:t>jelas</w:t>
-      </w:r>
-      <w:proofErr w:type="spellEnd"/>
-      <w:r>
-        <w:rPr>
-          <w:i/>
-          <w:lang w:eastAsia="sv-SE"/>
-        </w:rPr>
-        <w:t xml:space="preserve"> </w:t>
-      </w:r>
-      <w:proofErr w:type="spellStart"/>
-      <w:r>
-        <w:rPr>
-          <w:i/>
-          <w:lang w:eastAsia="sv-SE"/>
-        </w:rPr>
-        <w:t>hasil-hasil</w:t>
-      </w:r>
-      <w:proofErr w:type="spellEnd"/>
-      <w:r>
-        <w:rPr>
-          <w:i/>
-          <w:lang w:eastAsia="sv-SE"/>
-        </w:rPr>
-        <w:t xml:space="preserve"> </w:t>
-      </w:r>
-      <w:proofErr w:type="spellStart"/>
-      <w:r>
-        <w:rPr>
-          <w:i/>
-          <w:lang w:eastAsia="sv-SE"/>
-        </w:rPr>
-        <w:t>konkrit</w:t>
-      </w:r>
-      <w:proofErr w:type="spellEnd"/>
-      <w:r>
-        <w:rPr>
-          <w:i/>
-          <w:lang w:eastAsia="sv-SE"/>
-        </w:rPr>
-        <w:t xml:space="preserve"> yang </w:t>
-      </w:r>
-      <w:proofErr w:type="spellStart"/>
-      <w:r>
-        <w:rPr>
-          <w:i/>
-          <w:lang w:eastAsia="sv-SE"/>
-        </w:rPr>
-        <w:t>akan</w:t>
-      </w:r>
-      <w:proofErr w:type="spellEnd"/>
-      <w:r>
-        <w:rPr>
-          <w:i/>
-          <w:lang w:eastAsia="sv-SE"/>
-        </w:rPr>
-        <w:t xml:space="preserve"> </w:t>
-      </w:r>
-      <w:proofErr w:type="spellStart"/>
-      <w:r>
-        <w:rPr>
-          <w:i/>
-          <w:lang w:eastAsia="sv-SE"/>
-        </w:rPr>
-        <w:t>dihasilkan</w:t>
-      </w:r>
-      <w:proofErr w:type="spellEnd"/>
-      <w:r>
-        <w:rPr>
-          <w:i/>
-          <w:lang w:eastAsia="sv-SE"/>
-        </w:rPr>
-        <w:t xml:space="preserve"> </w:t>
-      </w:r>
-      <w:proofErr w:type="spellStart"/>
-      <w:r>
-        <w:rPr>
-          <w:i/>
-          <w:lang w:eastAsia="sv-SE"/>
-        </w:rPr>
-        <w:t>sebagai</w:t>
-      </w:r>
-      <w:proofErr w:type="spellEnd"/>
-      <w:r>
-        <w:rPr>
-          <w:i/>
-          <w:lang w:eastAsia="sv-SE"/>
-        </w:rPr>
-        <w:t xml:space="preserve"> output </w:t>
-      </w:r>
-      <w:proofErr w:type="spellStart"/>
-      <w:r>
-        <w:rPr>
-          <w:i/>
-          <w:lang w:eastAsia="sv-SE"/>
-        </w:rPr>
-        <w:t>Tugas</w:t>
-      </w:r>
-      <w:proofErr w:type="spellEnd"/>
-      <w:r>
-        <w:rPr>
-          <w:i/>
-          <w:lang w:eastAsia="sv-SE"/>
-        </w:rPr>
-        <w:t xml:space="preserve"> Akhir. </w:t>
+        <w:t xml:space="preserve">(Nyatakan dengan jelas hasil-hasil konkrit yang akan dihasilkan sebagai output Tugas Akhir. </w:t>
       </w:r>
       <w:r>
         <w:rPr>
@@ -2001,7 +1284,10 @@
         </w:numPr>
       </w:pPr>
       <w:r>
-        <w:t>…</w:t>
+        <w:t>10-10-2025: Pengarahan awal terkait topik</w:t>
+      </w:r>
+      <w:r>
+        <w:t xml:space="preserve"> proposal</w:t>
       </w:r>
     </w:p>
     <w:p>
@@ -2011,292 +1297,12 @@
           <w:numId w:val="6"/>
         </w:numPr>
       </w:pPr>
-      <w:smartTag w:uri="urn:schemas-microsoft-com:office:smarttags" w:element="date">
-        <w:smartTagPr>
-          <w:attr w:name="Year" w:val="2010"/>
-          <w:attr w:name="Day" w:val="1"/>
-          <w:attr w:name="Month" w:val="1"/>
-        </w:smartTagPr>
-        <w:r>
-          <w:t>01-01-2010</w:t>
-        </w:r>
-      </w:smartTag>
-      <w:r>
-        <w:t xml:space="preserve">: Mulai </w:t>
-      </w:r>
-      <w:proofErr w:type="spellStart"/>
-      <w:r>
-        <w:t>menulis</w:t>
-      </w:r>
-      <w:proofErr w:type="spellEnd"/>
-      <w:r>
-        <w:t xml:space="preserve"> Proposal</w:t>
-      </w:r>
-    </w:p>
-    <w:p>
-      <w:pPr>
-        <w:numPr>
-          <w:ilvl w:val="0"/>
-          <w:numId w:val="6"/>
-        </w:numPr>
-      </w:pPr>
-      <w:smartTag w:uri="urn:schemas-microsoft-com:office:smarttags" w:element="date">
-        <w:smartTagPr>
-          <w:attr w:name="Year" w:val="2010"/>
-          <w:attr w:name="Day" w:val="1"/>
-          <w:attr w:name="Month" w:val="8"/>
-        </w:smartTagPr>
-        <w:r>
-          <w:t>08-01-2010</w:t>
-        </w:r>
-      </w:smartTag>
-      <w:r>
-        <w:t xml:space="preserve">: Draft proposal </w:t>
-      </w:r>
-      <w:proofErr w:type="spellStart"/>
-      <w:r>
-        <w:t>pertama</w:t>
-      </w:r>
-      <w:proofErr w:type="spellEnd"/>
-      <w:r>
-        <w:t xml:space="preserve"> </w:t>
-      </w:r>
-      <w:proofErr w:type="spellStart"/>
-      <w:r>
-        <w:t>ke</w:t>
-      </w:r>
-      <w:proofErr w:type="spellEnd"/>
-      <w:r>
-        <w:t xml:space="preserve"> </w:t>
-      </w:r>
-      <w:proofErr w:type="spellStart"/>
-      <w:r>
-        <w:t>pembimbing</w:t>
-      </w:r>
-      <w:proofErr w:type="spellEnd"/>
-    </w:p>
-    <w:p>
-      <w:pPr>
-        <w:numPr>
-          <w:ilvl w:val="0"/>
-          <w:numId w:val="6"/>
-        </w:numPr>
-      </w:pPr>
-      <w:smartTag w:uri="urn:schemas-microsoft-com:office:smarttags" w:element="date">
-        <w:smartTagPr>
-          <w:attr w:name="Year" w:val="2010"/>
-          <w:attr w:name="Day" w:val="14"/>
-          <w:attr w:name="Month" w:val="1"/>
-        </w:smartTagPr>
-        <w:r>
-          <w:t>14-01-2010</w:t>
-        </w:r>
-      </w:smartTag>
-      <w:r>
-        <w:t xml:space="preserve">: Draft proposal final </w:t>
-      </w:r>
-      <w:proofErr w:type="spellStart"/>
-      <w:r>
-        <w:t>ke</w:t>
-      </w:r>
-      <w:proofErr w:type="spellEnd"/>
-      <w:r>
-        <w:t xml:space="preserve"> </w:t>
-      </w:r>
-      <w:proofErr w:type="spellStart"/>
-      <w:r>
-        <w:t>pembimbing</w:t>
-      </w:r>
-      <w:proofErr w:type="spellEnd"/>
-    </w:p>
-    <w:p>
-      <w:pPr>
-        <w:numPr>
-          <w:ilvl w:val="0"/>
-          <w:numId w:val="6"/>
-        </w:numPr>
-      </w:pPr>
-      <w:smartTag w:uri="urn:schemas-microsoft-com:office:smarttags" w:element="date">
-        <w:smartTagPr>
-          <w:attr w:name="Year" w:val="2010"/>
-          <w:attr w:name="Day" w:val="31"/>
-          <w:attr w:name="Month" w:val="1"/>
-        </w:smartTagPr>
-        <w:r>
-          <w:t>31-01-2010</w:t>
-        </w:r>
-      </w:smartTag>
-      <w:r>
-        <w:t xml:space="preserve">: Akhir </w:t>
-      </w:r>
-      <w:proofErr w:type="spellStart"/>
-      <w:r>
-        <w:t>studi</w:t>
-      </w:r>
-      <w:proofErr w:type="spellEnd"/>
-      <w:r>
-        <w:t xml:space="preserve"> </w:t>
-      </w:r>
-      <w:proofErr w:type="spellStart"/>
-      <w:r>
-        <w:t>literatur</w:t>
-      </w:r>
-      <w:proofErr w:type="spellEnd"/>
-    </w:p>
-    <w:p>
-      <w:pPr>
-        <w:numPr>
-          <w:ilvl w:val="0"/>
-          <w:numId w:val="6"/>
-        </w:numPr>
-      </w:pPr>
-      <w:r>
-        <w:t>…</w:t>
-      </w:r>
-    </w:p>
-    <w:p>
-      <w:pPr>
-        <w:numPr>
-          <w:ilvl w:val="0"/>
-          <w:numId w:val="6"/>
-        </w:numPr>
-      </w:pPr>
-      <w:smartTag w:uri="urn:schemas-microsoft-com:office:smarttags" w:element="date">
-        <w:smartTagPr>
-          <w:attr w:name="Year" w:val="2010"/>
-          <w:attr w:name="Day" w:val="5"/>
-          <w:attr w:name="Month" w:val="5"/>
-        </w:smartTagPr>
-        <w:r>
-          <w:t>05-05-2010</w:t>
-        </w:r>
-      </w:smartTag>
-      <w:r>
-        <w:t xml:space="preserve">: </w:t>
-      </w:r>
-      <w:proofErr w:type="spellStart"/>
-      <w:r>
-        <w:t>Pernyataan</w:t>
-      </w:r>
-      <w:proofErr w:type="spellEnd"/>
-      <w:r>
-        <w:t xml:space="preserve"> OK </w:t>
-      </w:r>
-      <w:proofErr w:type="spellStart"/>
-      <w:r>
-        <w:t>untuk</w:t>
-      </w:r>
-      <w:proofErr w:type="spellEnd"/>
-      <w:r>
-        <w:t xml:space="preserve"> </w:t>
-      </w:r>
-      <w:proofErr w:type="spellStart"/>
-      <w:r>
-        <w:t>presentasi</w:t>
-      </w:r>
-      <w:proofErr w:type="spellEnd"/>
-      <w:r>
-        <w:t xml:space="preserve"> </w:t>
-      </w:r>
-      <w:proofErr w:type="spellStart"/>
-      <w:r>
-        <w:t>dari</w:t>
-      </w:r>
-      <w:proofErr w:type="spellEnd"/>
-      <w:r>
-        <w:t xml:space="preserve"> </w:t>
-      </w:r>
-      <w:proofErr w:type="spellStart"/>
-      <w:r>
-        <w:t>pembimbing</w:t>
-      </w:r>
-      <w:proofErr w:type="spellEnd"/>
-    </w:p>
-    <w:p>
-      <w:pPr>
-        <w:numPr>
-          <w:ilvl w:val="0"/>
-          <w:numId w:val="6"/>
-        </w:numPr>
-      </w:pPr>
-      <w:smartTag w:uri="urn:schemas-microsoft-com:office:smarttags" w:element="date">
-        <w:smartTagPr>
-          <w:attr w:name="Year" w:val="2010"/>
-          <w:attr w:name="Day" w:val="22"/>
-          <w:attr w:name="Month" w:val="5"/>
-        </w:smartTagPr>
-        <w:r>
-          <w:t>22-05-2010</w:t>
-        </w:r>
-      </w:smartTag>
-      <w:r>
-        <w:t xml:space="preserve">: Draft final </w:t>
-      </w:r>
-      <w:proofErr w:type="spellStart"/>
-      <w:r>
-        <w:t>ke</w:t>
-      </w:r>
-      <w:proofErr w:type="spellEnd"/>
-      <w:r>
-        <w:t xml:space="preserve"> opponent</w:t>
-      </w:r>
-    </w:p>
-    <w:p>
-      <w:pPr>
-        <w:numPr>
-          <w:ilvl w:val="0"/>
-          <w:numId w:val="6"/>
-        </w:numPr>
-      </w:pPr>
-      <w:smartTag w:uri="urn:schemas-microsoft-com:office:smarttags" w:element="date">
-        <w:smartTagPr>
-          <w:attr w:name="Year" w:val="2010"/>
-          <w:attr w:name="Day" w:val="6"/>
-          <w:attr w:name="Month" w:val="4"/>
-        </w:smartTagPr>
-        <w:r>
-          <w:t>04-06-2010</w:t>
-        </w:r>
-      </w:smartTag>
-      <w:r>
-        <w:t xml:space="preserve">: </w:t>
-      </w:r>
-      <w:proofErr w:type="spellStart"/>
-      <w:r>
-        <w:t>Presentasi</w:t>
-      </w:r>
-      <w:proofErr w:type="spellEnd"/>
-      <w:r>
-        <w:t xml:space="preserve"> TA</w:t>
-      </w:r>
-    </w:p>
-    <w:p>
-      <w:pPr>
-        <w:numPr>
-          <w:ilvl w:val="0"/>
-          <w:numId w:val="6"/>
-        </w:numPr>
-        <w:rPr>
-          <w:lang w:val="sv-SE"/>
-        </w:rPr>
-      </w:pPr>
-      <w:r>
-        <w:rPr>
-          <w:lang w:val="sv-SE"/>
-        </w:rPr>
-        <w:t>15-06-2010: Laporan TA akhir ke pembimbing dan examiner</w:t>
-      </w:r>
-    </w:p>
-    <w:p>
-      <w:pPr>
-        <w:numPr>
-          <w:ilvl w:val="0"/>
-          <w:numId w:val="6"/>
-        </w:numPr>
-        <w:rPr>
-          <w:lang w:val="sv-SE"/>
-        </w:rPr>
-      </w:pPr>
+      <w:r>
+        <w:t>31-10-2025: Pemilihan Topik dan Penulisa</w:t>
+      </w:r>
+      <w:r>
+        <w:t>n Draft Latar Belakang Proposal</w:t>
+      </w:r>
     </w:p>
     <w:p>
       <w:pPr>
@@ -2485,41 +1491,13 @@
               <w:lang w:val="es-ES"/>
             </w:rPr>
           </w:pPr>
-          <w:proofErr w:type="spellStart"/>
           <w:r>
             <w:rPr>
               <w:sz w:val="20"/>
               <w:szCs w:val="20"/>
               <w:lang w:val="es-ES"/>
             </w:rPr>
-            <w:t>Institut</w:t>
-          </w:r>
-          <w:proofErr w:type="spellEnd"/>
-          <w:r>
-            <w:rPr>
-              <w:sz w:val="20"/>
-              <w:szCs w:val="20"/>
-              <w:lang w:val="es-ES"/>
-            </w:rPr>
-            <w:t xml:space="preserve"> </w:t>
-          </w:r>
-          <w:proofErr w:type="spellStart"/>
-          <w:r>
-            <w:rPr>
-              <w:sz w:val="20"/>
-              <w:szCs w:val="20"/>
-              <w:lang w:val="es-ES"/>
-            </w:rPr>
-            <w:t>Teknologi</w:t>
-          </w:r>
-          <w:proofErr w:type="spellEnd"/>
-          <w:r>
-            <w:rPr>
-              <w:sz w:val="20"/>
-              <w:szCs w:val="20"/>
-              <w:lang w:val="es-ES"/>
-            </w:rPr>
-            <w:t xml:space="preserve"> Del</w:t>
+            <w:t>Institut Teknologi Del</w:t>
           </w:r>
         </w:p>
         <w:p>
@@ -2552,41 +1530,13 @@
               <w:lang w:val="es-ES"/>
             </w:rPr>
           </w:pPr>
-          <w:proofErr w:type="spellStart"/>
           <w:r>
             <w:rPr>
               <w:sz w:val="20"/>
               <w:szCs w:val="20"/>
               <w:lang w:val="es-ES"/>
             </w:rPr>
-            <w:t>Proposal</w:t>
-          </w:r>
-          <w:proofErr w:type="spellEnd"/>
-          <w:r>
-            <w:rPr>
-              <w:sz w:val="20"/>
-              <w:szCs w:val="20"/>
-              <w:lang w:val="es-ES"/>
-            </w:rPr>
-            <w:t xml:space="preserve"> Tugas </w:t>
-          </w:r>
-          <w:proofErr w:type="spellStart"/>
-          <w:r>
-            <w:rPr>
-              <w:sz w:val="20"/>
-              <w:szCs w:val="20"/>
-              <w:lang w:val="es-ES"/>
-            </w:rPr>
-            <w:t>Akhir</w:t>
-          </w:r>
-          <w:proofErr w:type="spellEnd"/>
-          <w:r>
-            <w:rPr>
-              <w:sz w:val="20"/>
-              <w:szCs w:val="20"/>
-              <w:lang w:val="es-ES"/>
-            </w:rPr>
-            <w:t xml:space="preserve"> Diploma </w:t>
+            <w:t xml:space="preserve">Proposal Tugas Akhir Diploma </w:t>
           </w:r>
           <w:r>
             <w:rPr>
@@ -2604,7 +1554,6 @@
             </w:rPr>
             <w:t xml:space="preserve">, </w:t>
           </w:r>
-          <w:proofErr w:type="spellStart"/>
           <w:r>
             <w:rPr>
               <w:rStyle w:val="PageNumber"/>
@@ -2612,17 +1561,7 @@
               <w:szCs w:val="20"/>
               <w:lang w:val="es-ES"/>
             </w:rPr>
-            <w:t>Hlmn</w:t>
-          </w:r>
-          <w:proofErr w:type="spellEnd"/>
-          <w:r>
-            <w:rPr>
-              <w:rStyle w:val="PageNumber"/>
-              <w:sz w:val="20"/>
-              <w:szCs w:val="20"/>
-              <w:lang w:val="es-ES"/>
-            </w:rPr>
-            <w:t>.</w:t>
+            <w:t>Hlmn.</w:t>
           </w:r>
           <w:r>
             <w:rPr>
@@ -2685,7 +1624,6 @@
             </w:rPr>
             <w:t xml:space="preserve"> </w:t>
           </w:r>
-          <w:proofErr w:type="spellStart"/>
           <w:r>
             <w:rPr>
               <w:rStyle w:val="PageNumber"/>
@@ -2693,17 +1631,7 @@
               <w:szCs w:val="20"/>
               <w:lang w:val="es-ES"/>
             </w:rPr>
-            <w:t>dari</w:t>
-          </w:r>
-          <w:proofErr w:type="spellEnd"/>
-          <w:r>
-            <w:rPr>
-              <w:rStyle w:val="PageNumber"/>
-              <w:sz w:val="20"/>
-              <w:szCs w:val="20"/>
-              <w:lang w:val="es-ES"/>
-            </w:rPr>
-            <w:t xml:space="preserve"> </w:t>
+            <w:t xml:space="preserve">dari </w:t>
           </w:r>
           <w:r>
             <w:rPr>
@@ -3865,7 +2793,6 @@
   <w:style w:type="character" w:default="1" w:styleId="DefaultParagraphFont">
     <w:name w:val="Default Paragraph Font"/>
     <w:uiPriority w:val="1"/>
-    <w:semiHidden/>
     <w:unhideWhenUsed/>
   </w:style>
   <w:style w:type="table" w:default="1" w:styleId="TableNormal">

</xml_diff>